<commit_message>
minor changes to parameters
</commit_message>
<xml_diff>
--- a/figures/Fig2caption.docx
+++ b/figures/Fig2caption.docx
@@ -19,10 +19,24 @@
         <w:t>A</w:t>
       </w:r>
       <w:r>
-        <w:t xml:space="preserve">). Smaller recombination distance between the sexually antagonistic locus (SAL) and the sex determining locus </w:t>
-      </w:r>
-      <w:r>
-        <w:t xml:space="preserve">(SRY) </w:t>
+        <w:t xml:space="preserve">). Smaller recombination distance between the sexually antagonistic locus (SAL) and the sex determining </w:t>
+      </w:r>
+      <w:r>
+        <w:t>region</w:t>
+      </w:r>
+      <w:r>
+        <w:t xml:space="preserve"> </w:t>
+      </w:r>
+      <w:r>
+        <w:t>(</w:t>
+      </w:r>
+      <w:r>
+        <w:t>SDR</w:t>
+      </w:r>
+      <w:bookmarkStart w:id="0" w:name="_GoBack"/>
+      <w:bookmarkEnd w:id="0"/>
+      <w:r>
+        <w:t xml:space="preserve">) </w:t>
       </w:r>
       <w:r>
         <w:t>drives higher patterns of allele frequency for the common sex and reduces its variance (</w:t>
@@ -159,8 +173,6 @@
       <w:r>
         <w:t xml:space="preserve">  </w:t>
       </w:r>
-      <w:bookmarkStart w:id="0" w:name="_GoBack"/>
-      <w:bookmarkEnd w:id="0"/>
     </w:p>
     <w:sectPr>
       <w:pgSz w:w="12240" w:h="15840"/>

</xml_diff>